<commit_message>
added docker and ansible
</commit_message>
<xml_diff>
--- a/General Devops1.docx
+++ b/General Devops1.docx
@@ -568,7 +568,13 @@
         <w:t>CI + software release process is automated.</w:t>
       </w:r>
       <w:r>
-        <w:t xml:space="preserve"> JIRA tool is used and CAB approval is neede. </w:t>
+        <w:t xml:space="preserve"> JIRA tool is used and CAB approval is neede</w:t>
+      </w:r>
+      <w:r>
+        <w:t>d</w:t>
+      </w:r>
+      <w:r>
+        <w:t xml:space="preserve">. </w:t>
       </w:r>
     </w:p>
     <w:p>
@@ -605,19 +611,7 @@
         <w:rPr>
           <w:b/>
         </w:rPr>
-        <w:t xml:space="preserve">What is </w:t>
-      </w:r>
-      <w:r>
-        <w:rPr>
-          <w:b/>
-        </w:rPr>
-        <w:t>Continious De</w:t>
-      </w:r>
-      <w:r>
-        <w:rPr>
-          <w:b/>
-        </w:rPr>
-        <w:t>ployment</w:t>
+        <w:t>What is Continious Deployment</w:t>
       </w:r>
       <w:r>
         <w:rPr>
@@ -740,7 +734,7 @@
         <w:pStyle w:val="ListParagraph"/>
         <w:numPr>
           <w:ilvl w:val="1"/>
-          <w:numId w:val="2"/>
+          <w:numId w:val="8"/>
         </w:numPr>
       </w:pPr>
       <w:r>
@@ -748,7 +742,16 @@
           <w:b/>
           <w:color w:val="A50021"/>
         </w:rPr>
-        <w:t>Reuirement</w:t>
+        <w:t>Re</w:t>
+      </w:r>
+      <w:bookmarkStart w:id="0" w:name="_GoBack"/>
+      <w:bookmarkEnd w:id="0"/>
+      <w:r>
+        <w:rPr>
+          <w:b/>
+          <w:color w:val="A50021"/>
+        </w:rPr>
+        <w:t>uirement</w:t>
       </w:r>
       <w:r>
         <w:rPr>
@@ -787,7 +790,7 @@
         <w:pStyle w:val="ListParagraph"/>
         <w:numPr>
           <w:ilvl w:val="1"/>
-          <w:numId w:val="2"/>
+          <w:numId w:val="8"/>
         </w:numPr>
       </w:pPr>
       <w:r>
@@ -815,7 +818,7 @@
         <w:pStyle w:val="ListParagraph"/>
         <w:numPr>
           <w:ilvl w:val="1"/>
-          <w:numId w:val="2"/>
+          <w:numId w:val="8"/>
         </w:numPr>
       </w:pPr>
       <w:r>
@@ -861,7 +864,7 @@
         <w:pStyle w:val="ListParagraph"/>
         <w:numPr>
           <w:ilvl w:val="1"/>
-          <w:numId w:val="2"/>
+          <w:numId w:val="8"/>
         </w:numPr>
       </w:pPr>
       <w:r>
@@ -886,7 +889,7 @@
         <w:pStyle w:val="ListParagraph"/>
         <w:numPr>
           <w:ilvl w:val="1"/>
-          <w:numId w:val="2"/>
+          <w:numId w:val="8"/>
         </w:numPr>
       </w:pPr>
       <w:r>
@@ -905,7 +908,7 @@
         <w:pStyle w:val="ListParagraph"/>
         <w:numPr>
           <w:ilvl w:val="1"/>
-          <w:numId w:val="2"/>
+          <w:numId w:val="8"/>
         </w:numPr>
       </w:pPr>
       <w:r>
@@ -972,8 +975,6 @@
       <w:r>
         <w:t>SIT</w:t>
       </w:r>
-      <w:bookmarkStart w:id="0" w:name="_GoBack"/>
-      <w:bookmarkEnd w:id="0"/>
     </w:p>
     <w:p>
       <w:pPr>
@@ -1592,6 +1593,98 @@
     </w:lvl>
   </w:abstractNum>
   <w:abstractNum w:abstractNumId="4" w15:restartNumberingAfterBreak="0">
+    <w:nsid w:val="46E5756B"/>
+    <w:multiLevelType w:val="hybridMultilevel"/>
+    <w:tmpl w:val="A1EA07CA"/>
+    <w:lvl w:ilvl="0" w:tplc="0409000F">
+      <w:start w:val="1"/>
+      <w:numFmt w:val="decimal"/>
+      <w:lvlText w:val="%1."/>
+      <w:lvlJc w:val="left"/>
+      <w:pPr>
+        <w:ind w:left="720" w:hanging="360"/>
+      </w:pPr>
+      <w:rPr>
+        <w:rFonts w:hint="default"/>
+      </w:rPr>
+    </w:lvl>
+    <w:lvl w:ilvl="1" w:tplc="0409000F">
+      <w:start w:val="1"/>
+      <w:numFmt w:val="decimal"/>
+      <w:lvlText w:val="%2."/>
+      <w:lvlJc w:val="left"/>
+      <w:pPr>
+        <w:ind w:left="1440" w:hanging="360"/>
+      </w:pPr>
+      <w:rPr>
+        <w:color w:val="A50021"/>
+      </w:rPr>
+    </w:lvl>
+    <w:lvl w:ilvl="2" w:tplc="0409001B" w:tentative="1">
+      <w:start w:val="1"/>
+      <w:numFmt w:val="lowerRoman"/>
+      <w:lvlText w:val="%3."/>
+      <w:lvlJc w:val="right"/>
+      <w:pPr>
+        <w:ind w:left="2160" w:hanging="180"/>
+      </w:pPr>
+    </w:lvl>
+    <w:lvl w:ilvl="3" w:tplc="0409000F" w:tentative="1">
+      <w:start w:val="1"/>
+      <w:numFmt w:val="decimal"/>
+      <w:lvlText w:val="%4."/>
+      <w:lvlJc w:val="left"/>
+      <w:pPr>
+        <w:ind w:left="2880" w:hanging="360"/>
+      </w:pPr>
+    </w:lvl>
+    <w:lvl w:ilvl="4" w:tplc="04090019" w:tentative="1">
+      <w:start w:val="1"/>
+      <w:numFmt w:val="lowerLetter"/>
+      <w:lvlText w:val="%5."/>
+      <w:lvlJc w:val="left"/>
+      <w:pPr>
+        <w:ind w:left="3600" w:hanging="360"/>
+      </w:pPr>
+    </w:lvl>
+    <w:lvl w:ilvl="5" w:tplc="0409001B" w:tentative="1">
+      <w:start w:val="1"/>
+      <w:numFmt w:val="lowerRoman"/>
+      <w:lvlText w:val="%6."/>
+      <w:lvlJc w:val="right"/>
+      <w:pPr>
+        <w:ind w:left="4320" w:hanging="180"/>
+      </w:pPr>
+    </w:lvl>
+    <w:lvl w:ilvl="6" w:tplc="0409000F" w:tentative="1">
+      <w:start w:val="1"/>
+      <w:numFmt w:val="decimal"/>
+      <w:lvlText w:val="%7."/>
+      <w:lvlJc w:val="left"/>
+      <w:pPr>
+        <w:ind w:left="5040" w:hanging="360"/>
+      </w:pPr>
+    </w:lvl>
+    <w:lvl w:ilvl="7" w:tplc="04090019" w:tentative="1">
+      <w:start w:val="1"/>
+      <w:numFmt w:val="lowerLetter"/>
+      <w:lvlText w:val="%8."/>
+      <w:lvlJc w:val="left"/>
+      <w:pPr>
+        <w:ind w:left="5760" w:hanging="360"/>
+      </w:pPr>
+    </w:lvl>
+    <w:lvl w:ilvl="8" w:tplc="0409001B" w:tentative="1">
+      <w:start w:val="1"/>
+      <w:numFmt w:val="lowerRoman"/>
+      <w:lvlText w:val="%9."/>
+      <w:lvlJc w:val="right"/>
+      <w:pPr>
+        <w:ind w:left="6480" w:hanging="180"/>
+      </w:pPr>
+    </w:lvl>
+  </w:abstractNum>
+  <w:abstractNum w:abstractNumId="5" w15:restartNumberingAfterBreak="0">
     <w:nsid w:val="600B476C"/>
     <w:multiLevelType w:val="hybridMultilevel"/>
     <w:tmpl w:val="FA505AD8"/>
@@ -1683,7 +1776,7 @@
       </w:pPr>
     </w:lvl>
   </w:abstractNum>
-  <w:abstractNum w:abstractNumId="5" w15:restartNumberingAfterBreak="0">
+  <w:abstractNum w:abstractNumId="6" w15:restartNumberingAfterBreak="0">
     <w:nsid w:val="785075EC"/>
     <w:multiLevelType w:val="hybridMultilevel"/>
     <w:tmpl w:val="471A1DEA"/>
@@ -1794,13 +1887,105 @@
       <w:rPr>
         <w:rFonts w:ascii="Wingdings" w:hAnsi="Wingdings" w:hint="default"/>
       </w:rPr>
+    </w:lvl>
+  </w:abstractNum>
+  <w:abstractNum w:abstractNumId="7" w15:restartNumberingAfterBreak="0">
+    <w:nsid w:val="7F9A7C10"/>
+    <w:multiLevelType w:val="hybridMultilevel"/>
+    <w:tmpl w:val="7CA8A08A"/>
+    <w:lvl w:ilvl="0" w:tplc="0409000F">
+      <w:start w:val="1"/>
+      <w:numFmt w:val="decimal"/>
+      <w:lvlText w:val="%1."/>
+      <w:lvlJc w:val="left"/>
+      <w:pPr>
+        <w:ind w:left="720" w:hanging="360"/>
+      </w:pPr>
+      <w:rPr>
+        <w:rFonts w:hint="default"/>
+      </w:rPr>
+    </w:lvl>
+    <w:lvl w:ilvl="1" w:tplc="04090011">
+      <w:start w:val="1"/>
+      <w:numFmt w:val="decimal"/>
+      <w:lvlText w:val="%2)"/>
+      <w:lvlJc w:val="left"/>
+      <w:pPr>
+        <w:ind w:left="1440" w:hanging="360"/>
+      </w:pPr>
+      <w:rPr>
+        <w:color w:val="A50021"/>
+      </w:rPr>
+    </w:lvl>
+    <w:lvl w:ilvl="2" w:tplc="0409001B" w:tentative="1">
+      <w:start w:val="1"/>
+      <w:numFmt w:val="lowerRoman"/>
+      <w:lvlText w:val="%3."/>
+      <w:lvlJc w:val="right"/>
+      <w:pPr>
+        <w:ind w:left="2160" w:hanging="180"/>
+      </w:pPr>
+    </w:lvl>
+    <w:lvl w:ilvl="3" w:tplc="0409000F" w:tentative="1">
+      <w:start w:val="1"/>
+      <w:numFmt w:val="decimal"/>
+      <w:lvlText w:val="%4."/>
+      <w:lvlJc w:val="left"/>
+      <w:pPr>
+        <w:ind w:left="2880" w:hanging="360"/>
+      </w:pPr>
+    </w:lvl>
+    <w:lvl w:ilvl="4" w:tplc="04090019" w:tentative="1">
+      <w:start w:val="1"/>
+      <w:numFmt w:val="lowerLetter"/>
+      <w:lvlText w:val="%5."/>
+      <w:lvlJc w:val="left"/>
+      <w:pPr>
+        <w:ind w:left="3600" w:hanging="360"/>
+      </w:pPr>
+    </w:lvl>
+    <w:lvl w:ilvl="5" w:tplc="0409001B" w:tentative="1">
+      <w:start w:val="1"/>
+      <w:numFmt w:val="lowerRoman"/>
+      <w:lvlText w:val="%6."/>
+      <w:lvlJc w:val="right"/>
+      <w:pPr>
+        <w:ind w:left="4320" w:hanging="180"/>
+      </w:pPr>
+    </w:lvl>
+    <w:lvl w:ilvl="6" w:tplc="0409000F" w:tentative="1">
+      <w:start w:val="1"/>
+      <w:numFmt w:val="decimal"/>
+      <w:lvlText w:val="%7."/>
+      <w:lvlJc w:val="left"/>
+      <w:pPr>
+        <w:ind w:left="5040" w:hanging="360"/>
+      </w:pPr>
+    </w:lvl>
+    <w:lvl w:ilvl="7" w:tplc="04090019" w:tentative="1">
+      <w:start w:val="1"/>
+      <w:numFmt w:val="lowerLetter"/>
+      <w:lvlText w:val="%8."/>
+      <w:lvlJc w:val="left"/>
+      <w:pPr>
+        <w:ind w:left="5760" w:hanging="360"/>
+      </w:pPr>
+    </w:lvl>
+    <w:lvl w:ilvl="8" w:tplc="0409001B" w:tentative="1">
+      <w:start w:val="1"/>
+      <w:numFmt w:val="lowerRoman"/>
+      <w:lvlText w:val="%9."/>
+      <w:lvlJc w:val="right"/>
+      <w:pPr>
+        <w:ind w:left="6480" w:hanging="180"/>
+      </w:pPr>
     </w:lvl>
   </w:abstractNum>
   <w:num w:numId="1">
     <w:abstractNumId w:val="2"/>
   </w:num>
   <w:num w:numId="2">
-    <w:abstractNumId w:val="4"/>
+    <w:abstractNumId w:val="5"/>
   </w:num>
   <w:num w:numId="3">
     <w:abstractNumId w:val="1"/>
@@ -1809,10 +1994,16 @@
     <w:abstractNumId w:val="3"/>
   </w:num>
   <w:num w:numId="5">
-    <w:abstractNumId w:val="5"/>
+    <w:abstractNumId w:val="6"/>
   </w:num>
   <w:num w:numId="6">
     <w:abstractNumId w:val="0"/>
+  </w:num>
+  <w:num w:numId="7">
+    <w:abstractNumId w:val="4"/>
+  </w:num>
+  <w:num w:numId="8">
+    <w:abstractNumId w:val="7"/>
   </w:num>
 </w:numbering>
 </file>

</xml_diff>